<commit_message>
Maj et update rétablie
</commit_message>
<xml_diff>
--- a/other_sources/Documents/Projet_Gite.docx
+++ b/other_sources/Documents/Projet_Gite.docx
@@ -2660,15 +2660,79 @@
           <w:sz w:val="24"/>
           <w:szCs w:val="24"/>
         </w:rPr>
-        <w:t>ontenant un formulaire demandant : email mdp</w:t>
-      </w:r>
-      <w:r>
-        <w:rPr>
-          <w:color w:val="000000" w:themeColor="text1"/>
-          <w:sz w:val="24"/>
-          <w:szCs w:val="24"/>
-        </w:rPr>
-        <w:t xml:space="preserve"> (envoie des donées avec la method _Post au fichier de vérification « access.php ».)</w:t>
+        <w:t xml:space="preserve">ontenant un formulaire demandant : email </w:t>
+      </w:r>
+      <w:proofErr w:type="spellStart"/>
+      <w:r>
+        <w:rPr>
+          <w:color w:val="000000" w:themeColor="text1"/>
+          <w:sz w:val="24"/>
+          <w:szCs w:val="24"/>
+        </w:rPr>
+        <w:t>mdp</w:t>
+      </w:r>
+      <w:proofErr w:type="spellEnd"/>
+      <w:r>
+        <w:rPr>
+          <w:color w:val="000000" w:themeColor="text1"/>
+          <w:sz w:val="24"/>
+          <w:szCs w:val="24"/>
+        </w:rPr>
+        <w:t xml:space="preserve"> (envoie des </w:t>
+      </w:r>
+      <w:proofErr w:type="spellStart"/>
+      <w:r>
+        <w:rPr>
+          <w:color w:val="000000" w:themeColor="text1"/>
+          <w:sz w:val="24"/>
+          <w:szCs w:val="24"/>
+        </w:rPr>
+        <w:t>donées</w:t>
+      </w:r>
+      <w:proofErr w:type="spellEnd"/>
+      <w:r>
+        <w:rPr>
+          <w:color w:val="000000" w:themeColor="text1"/>
+          <w:sz w:val="24"/>
+          <w:szCs w:val="24"/>
+        </w:rPr>
+        <w:t xml:space="preserve"> avec la </w:t>
+      </w:r>
+      <w:proofErr w:type="spellStart"/>
+      <w:r>
+        <w:rPr>
+          <w:color w:val="000000" w:themeColor="text1"/>
+          <w:sz w:val="24"/>
+          <w:szCs w:val="24"/>
+        </w:rPr>
+        <w:t>method</w:t>
+      </w:r>
+      <w:proofErr w:type="spellEnd"/>
+      <w:r>
+        <w:rPr>
+          <w:color w:val="000000" w:themeColor="text1"/>
+          <w:sz w:val="24"/>
+          <w:szCs w:val="24"/>
+        </w:rPr>
+        <w:t xml:space="preserve"> _Post au fichier de vérification « </w:t>
+      </w:r>
+      <w:proofErr w:type="spellStart"/>
+      <w:r>
+        <w:rPr>
+          <w:color w:val="000000" w:themeColor="text1"/>
+          <w:sz w:val="24"/>
+          <w:szCs w:val="24"/>
+        </w:rPr>
+        <w:t>access.php</w:t>
+      </w:r>
+      <w:proofErr w:type="spellEnd"/>
+      <w:r>
+        <w:rPr>
+          <w:color w:val="000000" w:themeColor="text1"/>
+          <w:sz w:val="24"/>
+          <w:szCs w:val="24"/>
+        </w:rPr>
+        <w:t> ».)</w:t>
       </w:r>
     </w:p>
     <w:p>
@@ -2816,15 +2880,69 @@
           <w:sz w:val="24"/>
           <w:szCs w:val="24"/>
         </w:rPr>
-        <w:t xml:space="preserve"> icone redirigeant vers la page de modif, </w:t>
-      </w:r>
-      <w:r>
-        <w:rPr>
-          <w:color w:val="000000" w:themeColor="text1"/>
-          <w:sz w:val="24"/>
-          <w:szCs w:val="24"/>
-        </w:rPr>
-        <w:t xml:space="preserve">une ico permettant de </w:t>
+        <w:t xml:space="preserve"> </w:t>
+      </w:r>
+      <w:proofErr w:type="spellStart"/>
+      <w:r>
+        <w:rPr>
+          <w:color w:val="000000" w:themeColor="text1"/>
+          <w:sz w:val="24"/>
+          <w:szCs w:val="24"/>
+        </w:rPr>
+        <w:t>icone</w:t>
+      </w:r>
+      <w:proofErr w:type="spellEnd"/>
+      <w:r>
+        <w:rPr>
+          <w:color w:val="000000" w:themeColor="text1"/>
+          <w:sz w:val="24"/>
+          <w:szCs w:val="24"/>
+        </w:rPr>
+        <w:t xml:space="preserve"> redirigeant vers la page de </w:t>
+      </w:r>
+      <w:proofErr w:type="spellStart"/>
+      <w:r>
+        <w:rPr>
+          <w:color w:val="000000" w:themeColor="text1"/>
+          <w:sz w:val="24"/>
+          <w:szCs w:val="24"/>
+        </w:rPr>
+        <w:t>modif</w:t>
+      </w:r>
+      <w:proofErr w:type="spellEnd"/>
+      <w:r>
+        <w:rPr>
+          <w:color w:val="000000" w:themeColor="text1"/>
+          <w:sz w:val="24"/>
+          <w:szCs w:val="24"/>
+        </w:rPr>
+        <w:t xml:space="preserve">, </w:t>
+      </w:r>
+      <w:r>
+        <w:rPr>
+          <w:color w:val="000000" w:themeColor="text1"/>
+          <w:sz w:val="24"/>
+          <w:szCs w:val="24"/>
+        </w:rPr>
+        <w:t xml:space="preserve">une </w:t>
+      </w:r>
+      <w:proofErr w:type="spellStart"/>
+      <w:r>
+        <w:rPr>
+          <w:color w:val="000000" w:themeColor="text1"/>
+          <w:sz w:val="24"/>
+          <w:szCs w:val="24"/>
+        </w:rPr>
+        <w:t>ico</w:t>
+      </w:r>
+      <w:proofErr w:type="spellEnd"/>
+      <w:r>
+        <w:rPr>
+          <w:color w:val="000000" w:themeColor="text1"/>
+          <w:sz w:val="24"/>
+          <w:szCs w:val="24"/>
+        </w:rPr>
+        <w:t xml:space="preserve"> permettant de </w:t>
       </w:r>
       <w:r>
         <w:rPr>
@@ -2848,7 +2966,25 @@
           <w:sz w:val="24"/>
           <w:szCs w:val="24"/>
         </w:rPr>
-        <w:t xml:space="preserve">Les cartes seront faites sous bootstrap, Les caractéristiques principal seront appelées depuis la base de </w:t>
+        <w:t xml:space="preserve">Les cartes seront faites sous </w:t>
+      </w:r>
+      <w:proofErr w:type="spellStart"/>
+      <w:r>
+        <w:rPr>
+          <w:color w:val="000000" w:themeColor="text1"/>
+          <w:sz w:val="24"/>
+          <w:szCs w:val="24"/>
+        </w:rPr>
+        <w:t>bootstrap</w:t>
+      </w:r>
+      <w:proofErr w:type="spellEnd"/>
+      <w:r>
+        <w:rPr>
+          <w:color w:val="000000" w:themeColor="text1"/>
+          <w:sz w:val="24"/>
+          <w:szCs w:val="24"/>
+        </w:rPr>
+        <w:t xml:space="preserve">, Les caractéristiques principal seront appelées depuis la base de </w:t>
       </w:r>
       <w:r>
         <w:rPr>
@@ -2902,7 +3038,25 @@
           <w:sz w:val="24"/>
           <w:szCs w:val="24"/>
         </w:rPr>
-        <w:t>(sticky à voir comment faire)</w:t>
+        <w:t>(</w:t>
+      </w:r>
+      <w:proofErr w:type="spellStart"/>
+      <w:r>
+        <w:rPr>
+          <w:color w:val="000000" w:themeColor="text1"/>
+          <w:sz w:val="24"/>
+          <w:szCs w:val="24"/>
+        </w:rPr>
+        <w:t>sticky</w:t>
+      </w:r>
+      <w:proofErr w:type="spellEnd"/>
+      <w:r>
+        <w:rPr>
+          <w:color w:val="000000" w:themeColor="text1"/>
+          <w:sz w:val="24"/>
+          <w:szCs w:val="24"/>
+        </w:rPr>
+        <w:t xml:space="preserve"> à voir comment faire)</w:t>
       </w:r>
       <w:r>
         <w:rPr>
@@ -2948,7 +3102,25 @@
           <w:sz w:val="24"/>
           <w:szCs w:val="24"/>
         </w:rPr>
-        <w:t>n bouton icon + pour</w:t>
+        <w:t xml:space="preserve">n bouton </w:t>
+      </w:r>
+      <w:proofErr w:type="spellStart"/>
+      <w:r>
+        <w:rPr>
+          <w:color w:val="000000" w:themeColor="text1"/>
+          <w:sz w:val="24"/>
+          <w:szCs w:val="24"/>
+        </w:rPr>
+        <w:t>icon</w:t>
+      </w:r>
+      <w:proofErr w:type="spellEnd"/>
+      <w:r>
+        <w:rPr>
+          <w:color w:val="000000" w:themeColor="text1"/>
+          <w:sz w:val="24"/>
+          <w:szCs w:val="24"/>
+        </w:rPr>
+        <w:t xml:space="preserve"> + pour</w:t>
       </w:r>
       <w:r>
         <w:rPr>
@@ -3132,7 +3304,43 @@
           <w:sz w:val="24"/>
           <w:szCs w:val="24"/>
         </w:rPr>
-        <w:t>Panneau latéral pour contenir un bouton icon retour pour redirection page dashboard.</w:t>
+        <w:t xml:space="preserve">Panneau latéral pour contenir un bouton </w:t>
+      </w:r>
+      <w:proofErr w:type="spellStart"/>
+      <w:r>
+        <w:rPr>
+          <w:color w:val="000000" w:themeColor="text1"/>
+          <w:sz w:val="24"/>
+          <w:szCs w:val="24"/>
+        </w:rPr>
+        <w:t>icon</w:t>
+      </w:r>
+      <w:proofErr w:type="spellEnd"/>
+      <w:r>
+        <w:rPr>
+          <w:color w:val="000000" w:themeColor="text1"/>
+          <w:sz w:val="24"/>
+          <w:szCs w:val="24"/>
+        </w:rPr>
+        <w:t xml:space="preserve"> retour pour redirection page </w:t>
+      </w:r>
+      <w:proofErr w:type="spellStart"/>
+      <w:r>
+        <w:rPr>
+          <w:color w:val="000000" w:themeColor="text1"/>
+          <w:sz w:val="24"/>
+          <w:szCs w:val="24"/>
+        </w:rPr>
+        <w:t>dashboard</w:t>
+      </w:r>
+      <w:proofErr w:type="spellEnd"/>
+      <w:r>
+        <w:rPr>
+          <w:color w:val="000000" w:themeColor="text1"/>
+          <w:sz w:val="24"/>
+          <w:szCs w:val="24"/>
+        </w:rPr>
+        <w:t>.</w:t>
       </w:r>
     </w:p>
     <w:p>
@@ -3198,7 +3406,61 @@
           <w:sz w:val="24"/>
           <w:szCs w:val="24"/>
         </w:rPr>
-        <w:t>Panneau latéral pour contenir un bouton icon retour pour redirection page dashboard et une icon + pour aller à la page ajout.</w:t>
+        <w:t xml:space="preserve">Panneau latéral pour contenir un bouton </w:t>
+      </w:r>
+      <w:proofErr w:type="spellStart"/>
+      <w:r>
+        <w:rPr>
+          <w:color w:val="000000" w:themeColor="text1"/>
+          <w:sz w:val="24"/>
+          <w:szCs w:val="24"/>
+        </w:rPr>
+        <w:t>icon</w:t>
+      </w:r>
+      <w:proofErr w:type="spellEnd"/>
+      <w:r>
+        <w:rPr>
+          <w:color w:val="000000" w:themeColor="text1"/>
+          <w:sz w:val="24"/>
+          <w:szCs w:val="24"/>
+        </w:rPr>
+        <w:t xml:space="preserve"> retour pour redirection page </w:t>
+      </w:r>
+      <w:proofErr w:type="spellStart"/>
+      <w:r>
+        <w:rPr>
+          <w:color w:val="000000" w:themeColor="text1"/>
+          <w:sz w:val="24"/>
+          <w:szCs w:val="24"/>
+        </w:rPr>
+        <w:t>dashboard</w:t>
+      </w:r>
+      <w:proofErr w:type="spellEnd"/>
+      <w:r>
+        <w:rPr>
+          <w:color w:val="000000" w:themeColor="text1"/>
+          <w:sz w:val="24"/>
+          <w:szCs w:val="24"/>
+        </w:rPr>
+        <w:t xml:space="preserve"> et une </w:t>
+      </w:r>
+      <w:proofErr w:type="spellStart"/>
+      <w:r>
+        <w:rPr>
+          <w:color w:val="000000" w:themeColor="text1"/>
+          <w:sz w:val="24"/>
+          <w:szCs w:val="24"/>
+        </w:rPr>
+        <w:t>icon</w:t>
+      </w:r>
+      <w:proofErr w:type="spellEnd"/>
+      <w:r>
+        <w:rPr>
+          <w:color w:val="000000" w:themeColor="text1"/>
+          <w:sz w:val="24"/>
+          <w:szCs w:val="24"/>
+        </w:rPr>
+        <w:t xml:space="preserve"> + pour aller à la page ajout.</w:t>
       </w:r>
     </w:p>
     <w:p>
@@ -3313,8 +3575,18 @@
           <w:sz w:val="24"/>
           <w:szCs w:val="24"/>
         </w:rPr>
-        <w:t>, mdp</w:t>
-      </w:r>
+        <w:t xml:space="preserve">, </w:t>
+      </w:r>
+      <w:proofErr w:type="spellStart"/>
+      <w:r>
+        <w:rPr>
+          <w:color w:val="000000" w:themeColor="text1"/>
+          <w:sz w:val="24"/>
+          <w:szCs w:val="24"/>
+        </w:rPr>
+        <w:t>mdp</w:t>
+      </w:r>
+      <w:proofErr w:type="spellEnd"/>
       <w:r>
         <w:rPr>
           <w:color w:val="000000" w:themeColor="text1"/>
@@ -3698,7 +3970,25 @@
           <w:sz w:val="24"/>
           <w:szCs w:val="24"/>
         </w:rPr>
-        <w:t>. (Les cartes seront faites sous bootstrap, Les caractéristiques principal seront appelées depuis la base de données).</w:t>
+        <w:t xml:space="preserve">. (Les cartes seront faites sous </w:t>
+      </w:r>
+      <w:proofErr w:type="spellStart"/>
+      <w:r>
+        <w:rPr>
+          <w:color w:val="000000" w:themeColor="text1"/>
+          <w:sz w:val="24"/>
+          <w:szCs w:val="24"/>
+        </w:rPr>
+        <w:t>bootstrap</w:t>
+      </w:r>
+      <w:proofErr w:type="spellEnd"/>
+      <w:r>
+        <w:rPr>
+          <w:color w:val="000000" w:themeColor="text1"/>
+          <w:sz w:val="24"/>
+          <w:szCs w:val="24"/>
+        </w:rPr>
+        <w:t>, Les caractéristiques principal seront appelées depuis la base de données).</w:t>
       </w:r>
     </w:p>
     <w:p>
@@ -3728,15 +4018,51 @@
           <w:sz w:val="24"/>
           <w:szCs w:val="24"/>
         </w:rPr>
-        <w:t>Pour retourner à la page du formulaire de dispo (s’il veut faire une modif dans ses dates ou localité)</w:t>
-      </w:r>
-      <w:r>
-        <w:rPr>
-          <w:color w:val="000000" w:themeColor="text1"/>
-          <w:sz w:val="24"/>
-          <w:szCs w:val="24"/>
-        </w:rPr>
-        <w:t xml:space="preserve"> un bouton ramenant au haut de page. (Bouton de remonter href, panneau latéral sticky à voir comment faire)</w:t>
+        <w:t xml:space="preserve">Pour retourner à la page du formulaire de dispo (s’il veut faire une </w:t>
+      </w:r>
+      <w:proofErr w:type="spellStart"/>
+      <w:r>
+        <w:rPr>
+          <w:color w:val="000000" w:themeColor="text1"/>
+          <w:sz w:val="24"/>
+          <w:szCs w:val="24"/>
+        </w:rPr>
+        <w:t>modif</w:t>
+      </w:r>
+      <w:proofErr w:type="spellEnd"/>
+      <w:r>
+        <w:rPr>
+          <w:color w:val="000000" w:themeColor="text1"/>
+          <w:sz w:val="24"/>
+          <w:szCs w:val="24"/>
+        </w:rPr>
+        <w:t xml:space="preserve"> dans ses dates ou localité)</w:t>
+      </w:r>
+      <w:r>
+        <w:rPr>
+          <w:color w:val="000000" w:themeColor="text1"/>
+          <w:sz w:val="24"/>
+          <w:szCs w:val="24"/>
+        </w:rPr>
+        <w:t xml:space="preserve"> un bouton ramenant au haut de page. (Bouton de remonter href, panneau latéral </w:t>
+      </w:r>
+      <w:proofErr w:type="spellStart"/>
+      <w:r>
+        <w:rPr>
+          <w:color w:val="000000" w:themeColor="text1"/>
+          <w:sz w:val="24"/>
+          <w:szCs w:val="24"/>
+        </w:rPr>
+        <w:t>sticky</w:t>
+      </w:r>
+      <w:proofErr w:type="spellEnd"/>
+      <w:r>
+        <w:rPr>
+          <w:color w:val="000000" w:themeColor="text1"/>
+          <w:sz w:val="24"/>
+          <w:szCs w:val="24"/>
+        </w:rPr>
+        <w:t xml:space="preserve"> à voir comment faire)</w:t>
       </w:r>
     </w:p>
     <w:p>
@@ -3802,7 +4128,16 @@
           <w:sz w:val="24"/>
           <w:szCs w:val="24"/>
         </w:rPr>
-        <w:t>Un car</w:t>
+        <w:t xml:space="preserve">Un </w:t>
+      </w:r>
+      <w:proofErr w:type="spellStart"/>
+      <w:r>
+        <w:rPr>
+          <w:color w:val="000000" w:themeColor="text1"/>
+          <w:sz w:val="24"/>
+          <w:szCs w:val="24"/>
+        </w:rPr>
+        <w:t>car</w:t>
       </w:r>
       <w:r>
         <w:rPr>
@@ -3818,7 +4153,16 @@
           <w:sz w:val="24"/>
           <w:szCs w:val="24"/>
         </w:rPr>
-        <w:t>ou avec les photos du logement.</w:t>
+        <w:t>ou</w:t>
+      </w:r>
+      <w:proofErr w:type="spellEnd"/>
+      <w:r>
+        <w:rPr>
+          <w:color w:val="000000" w:themeColor="text1"/>
+          <w:sz w:val="24"/>
+          <w:szCs w:val="24"/>
+        </w:rPr>
+        <w:t xml:space="preserve"> avec les photos du logement.</w:t>
       </w:r>
     </w:p>
     <w:p>
@@ -3886,7 +4230,25 @@
           <w:sz w:val="24"/>
           <w:szCs w:val="24"/>
         </w:rPr>
-        <w:t xml:space="preserve">(sticky à voir comment </w:t>
+        <w:t>(</w:t>
+      </w:r>
+      <w:proofErr w:type="spellStart"/>
+      <w:r>
+        <w:rPr>
+          <w:color w:val="000000" w:themeColor="text1"/>
+          <w:sz w:val="24"/>
+          <w:szCs w:val="24"/>
+        </w:rPr>
+        <w:t>sticky</w:t>
+      </w:r>
+      <w:proofErr w:type="spellEnd"/>
+      <w:r>
+        <w:rPr>
+          <w:color w:val="000000" w:themeColor="text1"/>
+          <w:sz w:val="24"/>
+          <w:szCs w:val="24"/>
+        </w:rPr>
+        <w:t xml:space="preserve"> à voir comment </w:t>
       </w:r>
       <w:r>
         <w:rPr>
@@ -3948,7 +4310,25 @@
           <w:sz w:val="24"/>
           <w:szCs w:val="24"/>
         </w:rPr>
-        <w:t>Pour retourner à la page du formulaire de dispo (s’il veut faire une modif dans ses dates ou localité).</w:t>
+        <w:t xml:space="preserve">Pour retourner à la page du formulaire de dispo (s’il veut faire une </w:t>
+      </w:r>
+      <w:proofErr w:type="spellStart"/>
+      <w:r>
+        <w:rPr>
+          <w:color w:val="000000" w:themeColor="text1"/>
+          <w:sz w:val="24"/>
+          <w:szCs w:val="24"/>
+        </w:rPr>
+        <w:t>modif</w:t>
+      </w:r>
+      <w:proofErr w:type="spellEnd"/>
+      <w:r>
+        <w:rPr>
+          <w:color w:val="000000" w:themeColor="text1"/>
+          <w:sz w:val="24"/>
+          <w:szCs w:val="24"/>
+        </w:rPr>
+        <w:t xml:space="preserve"> dans ses dates ou localité).</w:t>
       </w:r>
     </w:p>
     <w:p>
@@ -3970,7 +4350,25 @@
           <w:sz w:val="24"/>
           <w:szCs w:val="24"/>
         </w:rPr>
-        <w:t>Un bouton pour faire un retour à la page dashboard.</w:t>
+        <w:t xml:space="preserve">Un bouton pour faire un retour à la page </w:t>
+      </w:r>
+      <w:proofErr w:type="spellStart"/>
+      <w:r>
+        <w:rPr>
+          <w:color w:val="000000" w:themeColor="text1"/>
+          <w:sz w:val="24"/>
+          <w:szCs w:val="24"/>
+        </w:rPr>
+        <w:t>dashboard</w:t>
+      </w:r>
+      <w:proofErr w:type="spellEnd"/>
+      <w:r>
+        <w:rPr>
+          <w:color w:val="000000" w:themeColor="text1"/>
+          <w:sz w:val="24"/>
+          <w:szCs w:val="24"/>
+        </w:rPr>
+        <w:t>.</w:t>
       </w:r>
     </w:p>
     <w:p>

</xml_diff>